<commit_message>
added new translations/reports to translate
</commit_message>
<xml_diff>
--- a/translations/reports/az-az/ProcedureNoticeNdaTemplate.docx
+++ b/translations/reports/az-az/ProcedureNoticeNdaTemplate.docx
@@ -5,15 +5,9 @@
     <w:p>
       <w:pPr>
         <w:pStyle w:val="1"/>
-        <w:rPr>
-          <w:lang w:val="az-Latn-AZ"/>
-        </w:rPr>
       </w:pPr>
       <w:r>
-        <w:rPr>
-          <w:lang w:val="az-Latn-AZ"/>
-        </w:rPr>
-        <w:t>Sorğu bildirişi</w:t>
+        <w:t>Извещение о запросе</w:t>
       </w:r>
     </w:p>
     <w:p>
@@ -21,32 +15,14 @@
         <w:rPr>
           <w:sz w:val="22"/>
           <w:szCs w:val="22"/>
-          <w:lang w:val="az-Latn-AZ"/>
         </w:rPr>
       </w:pPr>
       <w:r>
         <w:rPr>
           <w:sz w:val="22"/>
           <w:szCs w:val="22"/>
-          <w:lang w:val="az-Latn-AZ"/>
         </w:rPr>
-        <w:t>Bildirişin buraxılış</w:t>
-      </w:r>
-      <w:r>
-        <w:rPr>
-          <w:sz w:val="22"/>
-          <w:szCs w:val="22"/>
-          <w:lang w:val="az-Latn-AZ"/>
-        </w:rPr>
-        <w:t xml:space="preserve"> tarixi</w:t>
-      </w:r>
-      <w:r>
-        <w:rPr>
-          <w:sz w:val="22"/>
-          <w:szCs w:val="22"/>
-          <w:lang w:val="az-Latn-AZ"/>
-        </w:rPr>
-        <w:t xml:space="preserve"> </w:t>
+        <w:t xml:space="preserve">Редакция извещения от </w:t>
       </w:r>
       <w:sdt>
         <w:sdtPr>
@@ -58,7 +34,7 @@
           <w:tag w:val="ReportDate"/>
           <w:id w:val="-208190787"/>
           <w:placeholder>
-            <w:docPart w:val="77A27210701A4172BA4742284DDF1273"/>
+            <w:docPart w:val="{12efb8a1-aa3c-42ec-aef8-438408bcc84a}"/>
           </w:placeholder>
         </w:sdtPr>
         <w:sdtEndPr/>
@@ -67,7 +43,6 @@
             <w:rPr>
               <w:sz w:val="22"/>
               <w:szCs w:val="22"/>
-              <w:lang w:val="az-Latn-AZ"/>
             </w:rPr>
             <w:t>12.12.2020, 12:45</w:t>
           </w:r>
@@ -77,85 +52,15 @@
         <w:rPr>
           <w:sz w:val="22"/>
           <w:szCs w:val="22"/>
-          <w:lang w:val="az-Latn-AZ"/>
         </w:rPr>
-        <w:t xml:space="preserve"> </w:t>
-      </w:r>
-      <w:sdt>
-        <w:sdtPr>
-          <w:rPr>
-            <w:sz w:val="22"/>
-            <w:szCs w:val="22"/>
-            <w:lang w:val="az-Latn-AZ"/>
-          </w:rPr>
-          <w:alias w:val="BrandName"/>
-          <w:tag w:val="BrandName"/>
-          <w:id w:val="-842935375"/>
-          <w:placeholder>
-            <w:docPart w:val="DefaultPlaceholder_-1854013440"/>
-          </w:placeholder>
-        </w:sdtPr>
-        <w:sdtEndPr/>
-        <w:sdtContent>
-          <w:r>
-            <w:rPr>
-              <w:sz w:val="22"/>
-              <w:szCs w:val="22"/>
-              <w:lang w:val="az-Latn-AZ"/>
-            </w:rPr>
-            <w:t>ProcureSaaS</w:t>
-          </w:r>
-        </w:sdtContent>
-      </w:sdt>
-      <w:r>
-        <w:rPr>
-          <w:sz w:val="22"/>
-          <w:szCs w:val="22"/>
-          <w:lang w:val="az-Latn-AZ"/>
-        </w:rPr>
-        <w:t xml:space="preserve"> tərəfindən </w:t>
-      </w:r>
-      <w:sdt>
-        <w:sdtPr>
-          <w:rPr>
-            <w:sz w:val="22"/>
-            <w:szCs w:val="22"/>
-          </w:rPr>
-          <w:alias w:val="DocumentCreatedDate"/>
-          <w:tag w:val="DocumentCreatedDate"/>
-          <w:id w:val="-1341848603"/>
-          <w:placeholder>
-            <w:docPart w:val="896A73530F8E41699C057D2DAAC072EF"/>
-          </w:placeholder>
-          <w:text/>
-        </w:sdtPr>
-        <w:sdtEndPr/>
-        <w:sdtContent>
-          <w:r>
-            <w:rPr>
-              <w:sz w:val="22"/>
-              <w:szCs w:val="22"/>
-              <w:lang w:val="az-Latn-AZ"/>
-            </w:rPr>
-            <w:t>12.12.2021, 12:45</w:t>
-          </w:r>
-        </w:sdtContent>
-      </w:sdt>
-      <w:r>
-        <w:rPr>
-          <w:sz w:val="22"/>
-          <w:szCs w:val="22"/>
-          <w:lang w:val="az-Latn-AZ"/>
-        </w:rPr>
-        <w:t>-də</w:t>
+        <w:t>, в</w:t>
       </w:r>
       <w:r>
         <w:rPr>
           <w:sz w:val="22"/>
           <w:szCs w:val="22"/>
-          <w:lang w:val="az-Latn-AZ"/>
         </w:rPr>
-        <w:t xml:space="preserve"> </w:t>
+        <w:t xml:space="preserve">ремя в документе указано в часовом поясе </w:t>
       </w:r>
       <w:sdt>
         <w:sdtPr>
@@ -167,7 +72,7 @@
           <w:tag w:val="TimeZone"/>
           <w:id w:val="1425301176"/>
           <w:placeholder>
-            <w:docPart w:val="66CE17DE6C95443FB3A77C69F80CF43E"/>
+            <w:docPart w:val="{c08ff292-87b2-417d-a8ea-3203f2f78965}"/>
           </w:placeholder>
         </w:sdtPr>
         <w:sdtEndPr>
@@ -180,7 +85,7 @@
             <w:rPr>
               <w:sz w:val="22"/>
               <w:szCs w:val="22"/>
-              <w:lang w:val="az-Latn-AZ"/>
+              <w:lang w:val="en-US"/>
             </w:rPr>
             <w:t>MSK</w:t>
           </w:r>
@@ -190,50 +95,11 @@
         <w:rPr>
           <w:sz w:val="22"/>
           <w:szCs w:val="22"/>
-          <w:lang w:val="az-Latn-AZ"/>
         </w:rPr>
-        <w:t xml:space="preserve"> yaradılıb Sənəddəki vaxt </w:t>
-      </w:r>
-      <w:r>
-        <w:rPr>
-          <w:sz w:val="22"/>
-          <w:szCs w:val="22"/>
-          <w:lang w:val="az-Latn-AZ"/>
-        </w:rPr>
-        <w:t>Bakı</w:t>
-      </w:r>
-      <w:r>
-        <w:rPr>
-          <w:sz w:val="22"/>
-          <w:szCs w:val="22"/>
-          <w:lang w:val="az-Latn-AZ"/>
-        </w:rPr>
-        <w:t xml:space="preserve"> vaxt</w:t>
-      </w:r>
-      <w:r>
-        <w:rPr>
-          <w:sz w:val="22"/>
-          <w:szCs w:val="22"/>
-          <w:lang w:val="az-Latn-AZ"/>
-        </w:rPr>
-        <w:t>ı ilə</w:t>
-      </w:r>
-      <w:r>
-        <w:rPr>
-          <w:sz w:val="22"/>
-          <w:szCs w:val="22"/>
-          <w:lang w:val="az-Latn-AZ"/>
-        </w:rPr>
-        <w:t xml:space="preserve"> göstərilib.</w:t>
+        <w:t>.</w:t>
       </w:r>
     </w:p>
-    <w:p>
-      <w:pPr>
-        <w:rPr>
-          <w:lang w:val="az-Latn-AZ"/>
-        </w:rPr>
-      </w:pPr>
-    </w:p>
+    <w:p/>
     <w:tbl>
       <w:tblPr>
         <w:tblStyle w:val="ac"/>
@@ -259,15 +125,13 @@
             <w:pPr>
               <w:rPr>
                 <w:b/>
-                <w:lang w:val="az-Latn-AZ"/>
               </w:rPr>
             </w:pPr>
             <w:r>
               <w:rPr>
                 <w:b/>
-                <w:lang w:val="az-Latn-AZ"/>
               </w:rPr>
-              <w:t>Sorğu</w:t>
+              <w:t>Запрос</w:t>
             </w:r>
           </w:p>
         </w:tc>
@@ -324,15 +188,13 @@
             <w:pPr>
               <w:rPr>
                 <w:b/>
-                <w:lang w:val="az-Latn-AZ"/>
               </w:rPr>
             </w:pPr>
             <w:r>
               <w:rPr>
                 <w:b/>
-                <w:lang w:val="az-Latn-AZ"/>
               </w:rPr>
-              <w:t>Sifarişçi</w:t>
+              <w:t>Заказчик</w:t>
             </w:r>
           </w:p>
         </w:tc>
@@ -346,8 +208,8 @@
               <w:right w:w="115" w:type="dxa"/>
             </w:tcMar>
           </w:tcPr>
-          <w:bookmarkStart w:id="0" w:name="OLE_LINK1" w:displacedByCustomXml="next"/>
-          <w:bookmarkStart w:id="1" w:name="OLE_LINK2" w:displacedByCustomXml="next"/>
+          <w:bookmarkStart w:id="0" w:name="OLE_LINK2" w:displacedByCustomXml="next"/>
+          <w:bookmarkStart w:id="1" w:name="OLE_LINK1" w:displacedByCustomXml="next"/>
           <w:sdt>
             <w:sdtPr>
               <w:alias w:val="CreatedCompanyName"/>
@@ -395,16 +257,15 @@
               <w:rPr>
                 <w:b/>
                 <w:bCs/>
-                <w:lang w:val="az-Latn-AZ"/>
               </w:rPr>
             </w:pPr>
+            <w:bookmarkStart w:id="4" w:name="_GoBack" w:colFirst="1" w:colLast="1"/>
             <w:r>
               <w:rPr>
                 <w:b/>
                 <w:bCs/>
-                <w:lang w:val="az-Latn-AZ"/>
               </w:rPr>
-              <w:t>Əlaqəli şəxs</w:t>
+              <w:t>Контакты</w:t>
             </w:r>
           </w:p>
         </w:tc>
@@ -424,7 +285,7 @@
               <w:tag w:val="Contacts"/>
               <w:id w:val="980415745"/>
               <w:placeholder>
-                <w:docPart w:val="712DB6BADB97455DA5F0877994AAE4FC"/>
+                <w:docPart w:val="F244815FFC1D4E6DACCD05A252F10972"/>
               </w:placeholder>
             </w:sdtPr>
             <w:sdtContent>
@@ -434,7 +295,7 @@
                   <w:tag w:val="Contact"/>
                   <w:id w:val="-2074040072"/>
                   <w:placeholder>
-                    <w:docPart w:val="712DB6BADB97455DA5F0877994AAE4FC"/>
+                    <w:docPart w:val="F244815FFC1D4E6DACCD05A252F10972"/>
                   </w:placeholder>
                 </w:sdtPr>
                 <w:sdtContent>
@@ -443,14 +304,13 @@
                       <w:t>Контакты</w:t>
                     </w:r>
                   </w:p>
-                  <w:bookmarkStart w:id="4" w:name="_GoBack" w:displacedByCustomXml="next"/>
-                  <w:bookmarkEnd w:id="4" w:displacedByCustomXml="next"/>
                 </w:sdtContent>
               </w:sdt>
             </w:sdtContent>
           </w:sdt>
         </w:tc>
       </w:tr>
+      <w:bookmarkEnd w:id="4"/>
       <w:tr>
         <w:tc>
           <w:tcPr>
@@ -466,15 +326,13 @@
             <w:pPr>
               <w:rPr>
                 <w:b/>
-                <w:lang w:val="az-Latn-AZ"/>
               </w:rPr>
             </w:pPr>
             <w:r>
               <w:rPr>
                 <w:b/>
-                <w:lang w:val="az-Latn-AZ"/>
               </w:rPr>
-              <w:t>Təsvir</w:t>
+              <w:t>Описание</w:t>
             </w:r>
           </w:p>
         </w:tc>
@@ -492,23 +350,21 @@
             <w:sdtPr>
               <w:alias w:val="ProcedureDescription"/>
               <w:tag w:val="ProcedureDescription"/>
-              <w:id w:val="1391917297"/>
+              <w:id w:val="-152071614"/>
               <w:placeholder>
-                <w:docPart w:val="271B1CCAC0B84E79AD4F643394C8A74E"/>
+                <w:docPart w:val="1DDA030C2E3340A29801D69C5188127A"/>
               </w:placeholder>
             </w:sdtPr>
-            <w:sdtEndPr/>
             <w:sdtContent>
               <w:sdt>
                 <w:sdtPr>
                   <w:alias w:val="Description"/>
                   <w:tag w:val="Description"/>
-                  <w:id w:val="-1326040471"/>
+                  <w:id w:val="1172757647"/>
                   <w:placeholder>
-                    <w:docPart w:val="271B1CCAC0B84E79AD4F643394C8A74E"/>
+                    <w:docPart w:val="1DDA030C2E3340A29801D69C5188127A"/>
                   </w:placeholder>
                 </w:sdtPr>
-                <w:sdtEndPr/>
                 <w:sdtContent>
                   <w:p>
                     <w:r>
@@ -536,15 +392,13 @@
             <w:pPr>
               <w:rPr>
                 <w:b/>
-                <w:lang w:val="az-Latn-AZ"/>
               </w:rPr>
             </w:pPr>
             <w:r>
               <w:rPr>
                 <w:b/>
-                <w:lang w:val="az-Latn-AZ"/>
               </w:rPr>
-              <w:t>Çatdırılma ünvanı</w:t>
+              <w:t>Место поставки</w:t>
             </w:r>
           </w:p>
         </w:tc>
@@ -558,18 +412,17 @@
               <w:right w:w="115" w:type="dxa"/>
             </w:tcMar>
           </w:tcPr>
-          <w:bookmarkStart w:id="5" w:name="OLE_LINK10" w:displacedByCustomXml="next"/>
-          <w:bookmarkStart w:id="6" w:name="OLE_LINK9" w:displacedByCustomXml="next"/>
+          <w:bookmarkStart w:id="5" w:name="OLE_LINK9" w:displacedByCustomXml="next"/>
+          <w:bookmarkStart w:id="6" w:name="OLE_LINK10" w:displacedByCustomXml="next"/>
           <w:sdt>
             <w:sdtPr>
               <w:alias w:val="DeliveryList"/>
               <w:tag w:val="DeliveryList"/>
               <w:id w:val="1552037609"/>
               <w:placeholder>
-                <w:docPart w:val="DefaultPlaceholder_-1854013440"/>
+                <w:docPart w:val="2ECD0CDB4D654832964EA7DFF4722033"/>
               </w:placeholder>
             </w:sdtPr>
-            <w:sdtEndPr/>
             <w:sdtContent>
               <w:sdt>
                 <w:sdtPr>
@@ -577,10 +430,9 @@
                   <w:tag w:val="DeliveryAddress"/>
                   <w:id w:val="853691607"/>
                   <w:placeholder>
-                    <w:docPart w:val="DefaultPlaceholder_-1854013440"/>
+                    <w:docPart w:val="2ECD0CDB4D654832964EA7DFF4722033"/>
                   </w:placeholder>
                 </w:sdtPr>
-                <w:sdtEndPr/>
                 <w:sdtContent>
                   <w:p>
                     <w:r>
@@ -615,15 +467,13 @@
             <w:pPr>
               <w:rPr>
                 <w:b/>
-                <w:lang w:val="az-Latn-AZ"/>
               </w:rPr>
             </w:pPr>
             <w:r>
               <w:rPr>
                 <w:b/>
-                <w:lang w:val="az-Latn-AZ"/>
               </w:rPr>
-              <w:t>Təklif qəbulunun son tarixi</w:t>
+              <w:t>Приём предложений до</w:t>
             </w:r>
           </w:p>
         </w:tc>
@@ -637,18 +487,17 @@
               <w:right w:w="115" w:type="dxa"/>
             </w:tcMar>
           </w:tcPr>
-          <w:bookmarkStart w:id="7" w:name="OLE_LINK12" w:displacedByCustomXml="next"/>
-          <w:bookmarkStart w:id="8" w:name="OLE_LINK11" w:displacedByCustomXml="next"/>
+          <w:bookmarkStart w:id="7" w:name="OLE_LINK11" w:displacedByCustomXml="next"/>
+          <w:bookmarkStart w:id="8" w:name="OLE_LINK12" w:displacedByCustomXml="next"/>
           <w:sdt>
             <w:sdtPr>
               <w:alias w:val="AcceptanceEndDate"/>
               <w:tag w:val="AcceptanceEndDate"/>
               <w:id w:val="-1375931865"/>
               <w:placeholder>
-                <w:docPart w:val="DefaultPlaceholder_-1854013440"/>
+                <w:docPart w:val="2ECD0CDB4D654832964EA7DFF4722033"/>
               </w:placeholder>
             </w:sdtPr>
-            <w:sdtEndPr/>
             <w:sdtContent>
               <w:p>
                 <w:r>
@@ -676,16 +525,14 @@
             <w:pPr>
               <w:rPr>
                 <w:b/>
-                <w:lang w:val="az-Latn-AZ"/>
               </w:rPr>
             </w:pPr>
             <w:r>
               <w:rPr>
                 <w:b/>
                 <w:bCs/>
-                <w:lang w:val="az-Latn-AZ"/>
               </w:rPr>
-              <w:t>Keçid</w:t>
+              <w:t>Ссылка</w:t>
             </w:r>
           </w:p>
         </w:tc>
@@ -700,18 +547,13 @@
             </w:tcMar>
           </w:tcPr>
           <w:p>
-            <w:pPr>
-              <w:rPr>
-                <w:lang w:val="az-Latn-AZ"/>
-              </w:rPr>
-            </w:pPr>
             <w:sdt>
               <w:sdtPr>
                 <w:alias w:val="Url"/>
                 <w:tag w:val="Url"/>
                 <w:id w:val="1434324479"/>
                 <w:placeholder>
-                  <w:docPart w:val="DefaultPlaceholder_-1854013440"/>
+                  <w:docPart w:val="2ECD0CDB4D654832964EA7DFF4722033"/>
                 </w:placeholder>
               </w:sdtPr>
               <w:sdtEndPr>
@@ -725,9 +567,6 @@
                 <w:bookmarkStart w:id="9" w:name="OLE_LINK13"/>
                 <w:bookmarkStart w:id="10" w:name="OLE_LINK14"/>
                 <w:r>
-                  <w:rPr>
-                    <w:lang w:val="az-Latn-AZ"/>
-                  </w:rPr>
                   <w:t>https://bidzaar.com/process/light/b91e45d7-7465-46a2-b776-2152e9ff6f7d/request</w:t>
                 </w:r>
                 <w:bookmarkEnd w:id="9"/>
@@ -738,50 +577,26 @@
         </w:tc>
       </w:tr>
     </w:tbl>
+    <w:p/>
     <w:p>
       <w:pPr>
         <w:rPr>
-          <w:lang w:val="az-Latn-AZ"/>
-        </w:rPr>
-      </w:pPr>
-    </w:p>
-    <w:p>
-      <w:pPr>
-        <w:rPr>
-          <w:lang w:val="az-Latn-AZ"/>
+          <w:highlight w:val="white"/>
         </w:rPr>
       </w:pPr>
       <w:r>
-        <w:rPr>
-          <w:lang w:val="az-Latn-AZ"/>
-        </w:rPr>
-        <w:t>İ</w:t>
+        <w:t xml:space="preserve">Полная документация запроса доступна на площадке после прохождения участником этапа </w:t>
       </w:r>
+      <w:proofErr w:type="spellStart"/>
       <w:r>
-        <w:rPr>
-          <w:lang w:val="az-Latn-AZ"/>
-        </w:rPr>
-        <w:t>ştirakçılara</w:t>
+        <w:t>предквалификации</w:t>
       </w:r>
+      <w:proofErr w:type="spellEnd"/>
       <w:r>
-        <w:rPr>
-          <w:lang w:val="az-Latn-AZ"/>
-        </w:rPr>
-        <w:t xml:space="preserve"> sorğunun tam sənədlərinə giriş </w:t>
-      </w:r>
-      <w:r>
-        <w:rPr>
-          <w:lang w:val="az-Latn-AZ"/>
-        </w:rPr>
-        <w:t>İ</w:t>
-      </w:r>
-      <w:r>
-        <w:rPr>
-          <w:lang w:val="az-Latn-AZ"/>
-        </w:rPr>
-        <w:t>lkin kvalifikasiya/NDA mərhələsindən keçdikdən sonra təmin ediləcək.</w:t>
+        <w:t>/NDA.</w:t>
       </w:r>
     </w:p>
+    <w:p/>
     <w:sectPr>
       <w:footerReference w:type="default" r:id="rId7"/>
       <w:pgSz w:w="11906" w:h="16838"/>
@@ -878,7 +693,7 @@
     <w:rPrDefault>
       <w:rPr>
         <w:rFonts w:ascii="Times New Roman" w:eastAsia="Times New Roman" w:hAnsi="Times New Roman" w:cs="Times New Roman"/>
-        <w:lang w:val="en-US" w:eastAsia="en-US" w:bidi="ar-SA"/>
+        <w:lang w:val="ru-RU" w:eastAsia="ru-RU" w:bidi="ar-SA"/>
       </w:rPr>
     </w:rPrDefault>
     <w:pPrDefault/>
@@ -1041,6 +856,7 @@
     <w:lsdException w:name="Table Grid" w:uiPriority="0" w:qFormat="1"/>
     <w:lsdException w:name="Table Theme" w:semiHidden="1" w:unhideWhenUsed="1"/>
     <w:lsdException w:name="Placeholder Text" w:semiHidden="1" w:qFormat="1"/>
+    <w:lsdException w:name="No Spacing" w:semiHidden="1" w:unhideWhenUsed="1"/>
     <w:lsdException w:name="Light Shading" w:uiPriority="60"/>
     <w:lsdException w:name="Light List" w:uiPriority="61"/>
     <w:lsdException w:name="Light Grid" w:uiPriority="62"/>
@@ -1265,7 +1081,6 @@
       <w:color w:val="000000"/>
       <w:sz w:val="26"/>
       <w:szCs w:val="26"/>
-      <w:lang w:val="ru-RU" w:eastAsia="ru-RU"/>
     </w:rPr>
   </w:style>
   <w:style w:type="paragraph" w:styleId="1">
@@ -1578,7 +1393,7 @@
     </w:docPart>
     <w:docPart>
       <w:docPartPr>
-        <w:name w:val="77A27210701A4172BA4742284DDF1273"/>
+        <w:name w:val="{c08ff292-87b2-417d-a8ea-3203f2f78965}"/>
         <w:category>
           <w:name w:val="Общие"/>
           <w:gallery w:val="placeholder"/>
@@ -1589,12 +1404,64 @@
         <w:behaviors>
           <w:behavior w:val="content"/>
         </w:behaviors>
-        <w:guid w:val="{47C8E96A-B490-4E54-BBA9-38D906D5587B}"/>
+        <w:guid w:val="{C08FF292-87B2-417D-A8EA-3203F2F78965}"/>
+      </w:docPartPr>
+      <w:docPartBody>
+        <w:p>
+          <w:r>
+            <w:rPr>
+              <w:rStyle w:val="a3"/>
+            </w:rPr>
+            <w:t>Место для ввода текста.</w:t>
+          </w:r>
+        </w:p>
+      </w:docPartBody>
+    </w:docPart>
+    <w:docPart>
+      <w:docPartPr>
+        <w:name w:val="{12efb8a1-aa3c-42ec-aef8-438408bcc84a}"/>
+        <w:category>
+          <w:name w:val="Общие"/>
+          <w:gallery w:val="placeholder"/>
+        </w:category>
+        <w:types>
+          <w:type w:val="bbPlcHdr"/>
+        </w:types>
+        <w:behaviors>
+          <w:behavior w:val="content"/>
+        </w:behaviors>
+        <w:guid w:val="{12EFB8A1-AA3C-42EC-AEF8-438408BCC84A}"/>
+      </w:docPartPr>
+      <w:docPartBody>
+        <w:p>
+          <w:r>
+            <w:rPr>
+              <w:rStyle w:val="a3"/>
+            </w:rPr>
+            <w:t>Место для ввода текста.</w:t>
+          </w:r>
+        </w:p>
+      </w:docPartBody>
+    </w:docPart>
+    <w:docPart>
+      <w:docPartPr>
+        <w:name w:val="F244815FFC1D4E6DACCD05A252F10972"/>
+        <w:category>
+          <w:name w:val="Общие"/>
+          <w:gallery w:val="placeholder"/>
+        </w:category>
+        <w:types>
+          <w:type w:val="bbPlcHdr"/>
+        </w:types>
+        <w:behaviors>
+          <w:behavior w:val="content"/>
+        </w:behaviors>
+        <w:guid w:val="{4020EE9F-D569-4ABA-B287-0575DE92905A}"/>
       </w:docPartPr>
       <w:docPartBody>
         <w:p>
           <w:pPr>
-            <w:pStyle w:val="77A27210701A4172BA4742284DDF1273"/>
+            <w:pStyle w:val="F244815FFC1D4E6DACCD05A252F10972"/>
           </w:pPr>
           <w:r>
             <w:rPr>
@@ -1607,7 +1474,7 @@
     </w:docPart>
     <w:docPart>
       <w:docPartPr>
-        <w:name w:val="896A73530F8E41699C057D2DAAC072EF"/>
+        <w:name w:val="1DDA030C2E3340A29801D69C5188127A"/>
         <w:category>
           <w:name w:val="Общие"/>
           <w:gallery w:val="placeholder"/>
@@ -1618,41 +1485,12 @@
         <w:behaviors>
           <w:behavior w:val="content"/>
         </w:behaviors>
-        <w:guid w:val="{507BC867-798F-45F6-AF1B-0B60022E4674}"/>
+        <w:guid w:val="{8EA27D62-8076-40C7-BA8C-43B1746C51C0}"/>
       </w:docPartPr>
       <w:docPartBody>
         <w:p>
           <w:pPr>
-            <w:pStyle w:val="896A73530F8E41699C057D2DAAC072EF"/>
-          </w:pPr>
-          <w:r>
-            <w:rPr>
-              <w:rStyle w:val="a3"/>
-            </w:rPr>
-            <w:t>Click or tap here to enter text.</w:t>
-          </w:r>
-        </w:p>
-      </w:docPartBody>
-    </w:docPart>
-    <w:docPart>
-      <w:docPartPr>
-        <w:name w:val="66CE17DE6C95443FB3A77C69F80CF43E"/>
-        <w:category>
-          <w:name w:val="Общие"/>
-          <w:gallery w:val="placeholder"/>
-        </w:category>
-        <w:types>
-          <w:type w:val="bbPlcHdr"/>
-        </w:types>
-        <w:behaviors>
-          <w:behavior w:val="content"/>
-        </w:behaviors>
-        <w:guid w:val="{6AB84082-3EAE-4EF4-B0B6-E27B838F09C1}"/>
-      </w:docPartPr>
-      <w:docPartBody>
-        <w:p>
-          <w:pPr>
-            <w:pStyle w:val="66CE17DE6C95443FB3A77C69F80CF43E"/>
+            <w:pStyle w:val="1DDA030C2E3340A29801D69C5188127A"/>
           </w:pPr>
           <w:r>
             <w:rPr>
@@ -1665,7 +1503,7 @@
     </w:docPart>
     <w:docPart>
       <w:docPartPr>
-        <w:name w:val="271B1CCAC0B84E79AD4F643394C8A74E"/>
+        <w:name w:val="2ECD0CDB4D654832964EA7DFF4722033"/>
         <w:category>
           <w:name w:val="Общие"/>
           <w:gallery w:val="placeholder"/>
@@ -1676,41 +1514,12 @@
         <w:behaviors>
           <w:behavior w:val="content"/>
         </w:behaviors>
-        <w:guid w:val="{388A0CFD-8C0C-4163-BF92-82380E1D907F}"/>
+        <w:guid w:val="{EE59B2A1-43C2-4280-A94A-2B312A82A50D}"/>
       </w:docPartPr>
       <w:docPartBody>
         <w:p>
           <w:pPr>
-            <w:pStyle w:val="271B1CCAC0B84E79AD4F643394C8A74E"/>
-          </w:pPr>
-          <w:r>
-            <w:rPr>
-              <w:rStyle w:val="a3"/>
-            </w:rPr>
-            <w:t>Место для ввода текста.</w:t>
-          </w:r>
-        </w:p>
-      </w:docPartBody>
-    </w:docPart>
-    <w:docPart>
-      <w:docPartPr>
-        <w:name w:val="712DB6BADB97455DA5F0877994AAE4FC"/>
-        <w:category>
-          <w:name w:val="Общие"/>
-          <w:gallery w:val="placeholder"/>
-        </w:category>
-        <w:types>
-          <w:type w:val="bbPlcHdr"/>
-        </w:types>
-        <w:behaviors>
-          <w:behavior w:val="content"/>
-        </w:behaviors>
-        <w:guid w:val="{BE880E34-45E7-4AF2-AD9C-6F40A1B30D92}"/>
-      </w:docPartPr>
-      <w:docPartBody>
-        <w:p>
-          <w:pPr>
-            <w:pStyle w:val="712DB6BADB97455DA5F0877994AAE4FC"/>
+            <w:pStyle w:val="2ECD0CDB4D654832964EA7DFF4722033"/>
           </w:pPr>
           <w:r>
             <w:rPr>
@@ -1792,17 +1601,16 @@
     <w:altName w:val="等线"/>
     <w:panose1 w:val="02010600030101010101"/>
     <w:charset w:val="86"/>
-    <w:family w:val="modern"/>
-    <w:pitch w:val="fixed"/>
-    <w:sig w:usb0="00000001" w:usb1="080E0000" w:usb2="00000010" w:usb3="00000000" w:csb0="00040000" w:csb1="00000000"/>
+    <w:family w:val="auto"/>
+    <w:pitch w:val="variable"/>
+    <w:sig w:usb0="A00002BF" w:usb1="38CF7CFA" w:usb2="00000016" w:usb3="00000000" w:csb0="0004000F" w:csb1="00000000"/>
   </w:font>
   <w:font w:name="DengXian Light">
     <w:altName w:val="等线 Light"/>
-    <w:panose1 w:val="00000000000000000000"/>
     <w:charset w:val="86"/>
-    <w:family w:val="roman"/>
-    <w:notTrueType/>
-    <w:pitch w:val="default"/>
+    <w:family w:val="auto"/>
+    <w:pitch w:val="variable"/>
+    <w:sig w:usb0="A00002BF" w:usb1="38CF7CFA" w:usb2="00000016" w:usb3="00000000" w:csb0="0004000F" w:csb1="00000000"/>
   </w:font>
   <w:font w:name="Calibri Light">
     <w:panose1 w:val="020F0302020204030204"/>
@@ -1861,37 +1669,40 @@
   </w:compat>
   <w:rsids>
     <w:rsidRoot w:val="004D3BEB"/>
-    <w:rsid w:val="00186061"/>
-    <w:rsid w:val="001D0E14"/>
-    <w:rsid w:val="001E6E75"/>
     <w:rsid w:val="002739AB"/>
-    <w:rsid w:val="0036304F"/>
+    <w:rsid w:val="00335330"/>
+    <w:rsid w:val="00353443"/>
+    <w:rsid w:val="0037351D"/>
+    <w:rsid w:val="003C6733"/>
+    <w:rsid w:val="00435C3D"/>
+    <w:rsid w:val="004634C3"/>
+    <w:rsid w:val="00495DBB"/>
     <w:rsid w:val="004D3BEB"/>
     <w:rsid w:val="004F330D"/>
     <w:rsid w:val="0052100C"/>
+    <w:rsid w:val="005B097B"/>
+    <w:rsid w:val="00614A2D"/>
     <w:rsid w:val="006239BD"/>
-    <w:rsid w:val="006B5B29"/>
-    <w:rsid w:val="006C3E90"/>
     <w:rsid w:val="007052E1"/>
-    <w:rsid w:val="0079025D"/>
-    <w:rsid w:val="008236E4"/>
+    <w:rsid w:val="00712570"/>
+    <w:rsid w:val="007C1361"/>
+    <w:rsid w:val="0080572C"/>
     <w:rsid w:val="00871779"/>
+    <w:rsid w:val="008A1BA1"/>
     <w:rsid w:val="008E5417"/>
     <w:rsid w:val="009C32EF"/>
     <w:rsid w:val="00A90CAA"/>
     <w:rsid w:val="00AA4CF5"/>
-    <w:rsid w:val="00AB68E2"/>
-    <w:rsid w:val="00B91526"/>
-    <w:rsid w:val="00BE5EBC"/>
+    <w:rsid w:val="00AF07EE"/>
+    <w:rsid w:val="00B00E92"/>
+    <w:rsid w:val="00B132C4"/>
     <w:rsid w:val="00C232A3"/>
     <w:rsid w:val="00CD3843"/>
-    <w:rsid w:val="00D275B1"/>
     <w:rsid w:val="00D42283"/>
     <w:rsid w:val="00D83707"/>
     <w:rsid w:val="00DF68A4"/>
     <w:rsid w:val="00E973E3"/>
     <w:rsid w:val="00EA7004"/>
-    <w:rsid w:val="00F53E45"/>
   </w:rsids>
   <m:mathPr>
     <m:mathFont m:val="Cambria Math"/>
@@ -1919,13 +1730,14 @@
     <w:rPrDefault>
       <w:rPr>
         <w:rFonts w:asciiTheme="minorHAnsi" w:eastAsiaTheme="minorEastAsia" w:hAnsiTheme="minorHAnsi" w:cstheme="minorBidi"/>
-        <w:lang w:val="en-US" w:eastAsia="en-US" w:bidi="ar-SA"/>
+        <w:lang w:val="ru-RU" w:eastAsia="ru-RU" w:bidi="ar-SA"/>
       </w:rPr>
     </w:rPrDefault>
     <w:pPrDefault/>
   </w:docDefaults>
   <w:latentStyles w:defLockedState="0" w:defUIPriority="99" w:defSemiHidden="0" w:defUnhideWhenUsed="0" w:defQFormat="0" w:count="375">
     <w:lsdException w:name="Normal" w:uiPriority="0" w:qFormat="1"/>
+    <w:lsdException w:name="heading 1" w:semiHidden="1" w:unhideWhenUsed="1"/>
     <w:lsdException w:name="heading 2" w:semiHidden="1" w:unhideWhenUsed="1"/>
     <w:lsdException w:name="heading 3" w:semiHidden="1" w:unhideWhenUsed="1"/>
     <w:lsdException w:name="heading 4" w:semiHidden="1" w:unhideWhenUsed="1"/>
@@ -2076,6 +1888,7 @@
     <w:lsdException w:name="Balloon Text" w:semiHidden="1" w:unhideWhenUsed="1"/>
     <w:lsdException w:name="Table Theme" w:semiHidden="1" w:unhideWhenUsed="1"/>
     <w:lsdException w:name="Placeholder Text" w:semiHidden="1" w:qFormat="1"/>
+    <w:lsdException w:name="No Spacing" w:semiHidden="1" w:unhideWhenUsed="1"/>
     <w:lsdException w:name="Light Shading"/>
     <w:lsdException w:name="Light List"/>
     <w:lsdException w:name="Light Grid"/>
@@ -2300,7 +2113,6 @@
     <w:rPr>
       <w:sz w:val="22"/>
       <w:szCs w:val="22"/>
-      <w:lang w:val="ru-RU" w:eastAsia="ru-RU"/>
     </w:rPr>
   </w:style>
   <w:style w:type="character" w:default="1" w:styleId="a0">
@@ -2335,7 +2147,11 @@
     <w:basedOn w:val="a0"/>
     <w:uiPriority w:val="99"/>
     <w:semiHidden/>
-    <w:rsid w:val="00AB68E2"/>
+    <w:qFormat/>
+    <w:rsid w:val="00712570"/>
+    <w:rPr>
+      <w:color w:val="808080"/>
+    </w:rPr>
   </w:style>
   <w:style w:type="paragraph" w:customStyle="1" w:styleId="E836A61EA7AB4ABF8BE0876B950803F8">
     <w:name w:val="E836A61EA7AB4ABF8BE0876B950803F8"/>
@@ -2346,7 +2162,6 @@
     <w:rPr>
       <w:sz w:val="22"/>
       <w:szCs w:val="22"/>
-      <w:lang w:val="ru-RU" w:eastAsia="ru-RU"/>
     </w:rPr>
   </w:style>
   <w:style w:type="paragraph" w:customStyle="1" w:styleId="FA728EAA8172488EA5483B6298F88507">
@@ -2357,7 +2172,6 @@
     <w:rPr>
       <w:sz w:val="22"/>
       <w:szCs w:val="22"/>
-      <w:lang w:val="ru-RU" w:eastAsia="ru-RU"/>
     </w:rPr>
   </w:style>
   <w:style w:type="paragraph" w:customStyle="1" w:styleId="AEDD8262AC394767A87C5D3A270322F5">
@@ -2368,7 +2182,6 @@
     <w:rPr>
       <w:sz w:val="22"/>
       <w:szCs w:val="22"/>
-      <w:lang w:val="ru-RU" w:eastAsia="ru-RU"/>
     </w:rPr>
   </w:style>
   <w:style w:type="paragraph" w:customStyle="1" w:styleId="823847F893D04002966D0FDB70269234">
@@ -2380,7 +2193,6 @@
     <w:rPr>
       <w:sz w:val="22"/>
       <w:szCs w:val="22"/>
-      <w:lang w:val="ru-RU" w:eastAsia="ru-RU"/>
     </w:rPr>
   </w:style>
   <w:style w:type="paragraph" w:customStyle="1" w:styleId="FB99C7E82CCD4660B09E78C5CB750654">
@@ -2391,7 +2203,6 @@
     <w:rPr>
       <w:sz w:val="22"/>
       <w:szCs w:val="22"/>
-      <w:lang w:val="ru-RU" w:eastAsia="ru-RU"/>
     </w:rPr>
   </w:style>
   <w:style w:type="paragraph" w:customStyle="1" w:styleId="E8BE2D3191024320AC72F7436EF69A42">
@@ -2403,7 +2214,6 @@
     <w:rPr>
       <w:sz w:val="22"/>
       <w:szCs w:val="22"/>
-      <w:lang w:val="ru-RU" w:eastAsia="ru-RU"/>
     </w:rPr>
   </w:style>
   <w:style w:type="paragraph" w:customStyle="1" w:styleId="BA8201DA03E540A3BE327470F472C11B">
@@ -2415,7 +2225,6 @@
     <w:rPr>
       <w:sz w:val="22"/>
       <w:szCs w:val="22"/>
-      <w:lang w:val="ru-RU" w:eastAsia="ru-RU"/>
     </w:rPr>
   </w:style>
   <w:style w:type="character" w:styleId="a4">
@@ -2435,7 +2244,6 @@
       <w:color w:val="000000"/>
       <w:sz w:val="26"/>
       <w:szCs w:val="26"/>
-      <w:lang w:val="ru-RU" w:eastAsia="ru-RU"/>
     </w:rPr>
   </w:style>
   <w:style w:type="paragraph" w:customStyle="1" w:styleId="5EC38CCC643A4C2E8313EE89EA6579DF">
@@ -2446,112 +2254,102 @@
       <w:color w:val="000000"/>
       <w:sz w:val="26"/>
       <w:szCs w:val="26"/>
-      <w:lang w:val="ru-RU" w:eastAsia="ru-RU"/>
-    </w:rPr>
-  </w:style>
-  <w:style w:type="paragraph" w:customStyle="1" w:styleId="77A27210701A4172BA4742284DDF1273">
-    <w:name w:val="77A27210701A4172BA4742284DDF1273"/>
-    <w:rsid w:val="001D0E14"/>
-    <w:pPr>
-      <w:spacing w:after="200" w:line="276" w:lineRule="auto"/>
-    </w:pPr>
-    <w:rPr>
-      <w:sz w:val="22"/>
-      <w:szCs w:val="22"/>
-      <w:lang w:val="ru-RU" w:eastAsia="ru-RU"/>
-    </w:rPr>
-  </w:style>
-  <w:style w:type="paragraph" w:customStyle="1" w:styleId="896A73530F8E41699C057D2DAAC072EF">
-    <w:name w:val="896A73530F8E41699C057D2DAAC072EF"/>
-    <w:rsid w:val="001D0E14"/>
-    <w:pPr>
-      <w:spacing w:after="200" w:line="276" w:lineRule="auto"/>
-    </w:pPr>
-    <w:rPr>
-      <w:sz w:val="22"/>
-      <w:szCs w:val="22"/>
-      <w:lang w:val="ru-RU" w:eastAsia="ru-RU"/>
-    </w:rPr>
-  </w:style>
-  <w:style w:type="paragraph" w:customStyle="1" w:styleId="66CE17DE6C95443FB3A77C69F80CF43E">
-    <w:name w:val="66CE17DE6C95443FB3A77C69F80CF43E"/>
-    <w:rsid w:val="001D0E14"/>
-    <w:pPr>
-      <w:spacing w:after="200" w:line="276" w:lineRule="auto"/>
-    </w:pPr>
-    <w:rPr>
-      <w:sz w:val="22"/>
-      <w:szCs w:val="22"/>
-      <w:lang w:val="ru-RU" w:eastAsia="ru-RU"/>
     </w:rPr>
   </w:style>
   <w:style w:type="paragraph" w:customStyle="1" w:styleId="5EC38CCC643A4C2E8313EE89EA6579DF1">
     <w:name w:val="5EC38CCC643A4C2E8313EE89EA6579DF1"/>
-    <w:rsid w:val="008236E4"/>
+    <w:rsid w:val="004634C3"/>
     <w:rPr>
       <w:rFonts w:ascii="Calibri" w:eastAsia="Times New Roman" w:hAnsi="Calibri" w:cs="Times New Roman"/>
       <w:color w:val="000000"/>
       <w:sz w:val="26"/>
       <w:szCs w:val="26"/>
-      <w:lang w:val="ru-RU" w:eastAsia="ru-RU"/>
     </w:rPr>
   </w:style>
   <w:style w:type="paragraph" w:customStyle="1" w:styleId="5EC38CCC643A4C2E8313EE89EA6579DF2">
     <w:name w:val="5EC38CCC643A4C2E8313EE89EA6579DF2"/>
-    <w:rsid w:val="006B5B29"/>
+    <w:rsid w:val="005B097B"/>
     <w:rPr>
       <w:rFonts w:ascii="Calibri" w:eastAsia="Times New Roman" w:hAnsi="Calibri" w:cs="Times New Roman"/>
       <w:color w:val="000000"/>
       <w:sz w:val="26"/>
       <w:szCs w:val="26"/>
-      <w:lang w:val="ru-RU" w:eastAsia="ru-RU"/>
+    </w:rPr>
+  </w:style>
+  <w:style w:type="paragraph" w:customStyle="1" w:styleId="C3EE316B63B2496D99F2E5908C68CB0B">
+    <w:name w:val="C3EE316B63B2496D99F2E5908C68CB0B"/>
+    <w:rsid w:val="008A1BA1"/>
+    <w:pPr>
+      <w:spacing w:after="160" w:line="259" w:lineRule="auto"/>
+    </w:pPr>
+    <w:rPr>
+      <w:sz w:val="22"/>
+      <w:szCs w:val="22"/>
+    </w:rPr>
+  </w:style>
+  <w:style w:type="paragraph" w:customStyle="1" w:styleId="611DD255960144F59E8E2AF23200482B">
+    <w:name w:val="611DD255960144F59E8E2AF23200482B"/>
+    <w:rsid w:val="008A1BA1"/>
+    <w:pPr>
+      <w:spacing w:after="160" w:line="259" w:lineRule="auto"/>
+    </w:pPr>
+    <w:rPr>
+      <w:sz w:val="22"/>
+      <w:szCs w:val="22"/>
+    </w:rPr>
+  </w:style>
+  <w:style w:type="paragraph" w:customStyle="1" w:styleId="0D6033BA03C744B2AB4522B10998046D">
+    <w:name w:val="0D6033BA03C744B2AB4522B10998046D"/>
+    <w:rsid w:val="008A1BA1"/>
+    <w:pPr>
+      <w:spacing w:after="160" w:line="259" w:lineRule="auto"/>
+    </w:pPr>
+    <w:rPr>
+      <w:sz w:val="22"/>
+      <w:szCs w:val="22"/>
     </w:rPr>
   </w:style>
   <w:style w:type="paragraph" w:customStyle="1" w:styleId="5EC38CCC643A4C2E8313EE89EA6579DF3">
     <w:name w:val="5EC38CCC643A4C2E8313EE89EA6579DF3"/>
-    <w:rsid w:val="00D275B1"/>
+    <w:rsid w:val="008A1BA1"/>
     <w:rPr>
       <w:rFonts w:ascii="Calibri" w:eastAsia="Times New Roman" w:hAnsi="Calibri" w:cs="Times New Roman"/>
       <w:color w:val="000000"/>
       <w:sz w:val="26"/>
       <w:szCs w:val="26"/>
-      <w:lang w:val="ru-RU" w:eastAsia="ru-RU"/>
-    </w:rPr>
-  </w:style>
-  <w:style w:type="paragraph" w:customStyle="1" w:styleId="271B1CCAC0B84E79AD4F643394C8A74E">
-    <w:name w:val="271B1CCAC0B84E79AD4F643394C8A74E"/>
-    <w:rsid w:val="0079025D"/>
+    </w:rPr>
+  </w:style>
+  <w:style w:type="paragraph" w:customStyle="1" w:styleId="F244815FFC1D4E6DACCD05A252F10972">
+    <w:name w:val="F244815FFC1D4E6DACCD05A252F10972"/>
+    <w:rsid w:val="00712570"/>
     <w:pPr>
       <w:spacing w:after="160" w:line="259" w:lineRule="auto"/>
     </w:pPr>
     <w:rPr>
       <w:sz w:val="22"/>
       <w:szCs w:val="22"/>
-      <w:lang w:val="ru-RU" w:eastAsia="ru-RU"/>
-    </w:rPr>
-  </w:style>
-  <w:style w:type="paragraph" w:customStyle="1" w:styleId="F7BB32F3E607444C8497555F21295022">
-    <w:name w:val="F7BB32F3E607444C8497555F21295022"/>
-    <w:rsid w:val="00AB68E2"/>
+    </w:rPr>
+  </w:style>
+  <w:style w:type="paragraph" w:customStyle="1" w:styleId="1DDA030C2E3340A29801D69C5188127A">
+    <w:name w:val="1DDA030C2E3340A29801D69C5188127A"/>
+    <w:rsid w:val="00712570"/>
     <w:pPr>
       <w:spacing w:after="160" w:line="259" w:lineRule="auto"/>
     </w:pPr>
     <w:rPr>
       <w:sz w:val="22"/>
       <w:szCs w:val="22"/>
-      <w:lang w:val="ru-RU" w:eastAsia="ru-RU"/>
-    </w:rPr>
-  </w:style>
-  <w:style w:type="paragraph" w:customStyle="1" w:styleId="712DB6BADB97455DA5F0877994AAE4FC">
-    <w:name w:val="712DB6BADB97455DA5F0877994AAE4FC"/>
-    <w:rsid w:val="00AB68E2"/>
+    </w:rPr>
+  </w:style>
+  <w:style w:type="paragraph" w:customStyle="1" w:styleId="2ECD0CDB4D654832964EA7DFF4722033">
+    <w:name w:val="2ECD0CDB4D654832964EA7DFF4722033"/>
+    <w:rsid w:val="00712570"/>
     <w:pPr>
       <w:spacing w:after="160" w:line="259" w:lineRule="auto"/>
     </w:pPr>
     <w:rPr>
       <w:sz w:val="22"/>
       <w:szCs w:val="22"/>
-      <w:lang w:val="ru-RU" w:eastAsia="ru-RU"/>
     </w:rPr>
   </w:style>
 </w:styles>
@@ -2851,7 +2649,7 @@
 </file>
 
 <file path=customXml/itemProps1.xml><?xml version="1.0" encoding="utf-8"?>
-<ds:datastoreItem xmlns:ds="http://schemas.openxmlformats.org/officeDocument/2006/customXml" ds:itemID="{719306D1-FA67-4F83-B6F8-DAE7A242642A}">
+<ds:datastoreItem xmlns:ds="http://schemas.openxmlformats.org/officeDocument/2006/customXml" ds:itemID="{A412A76B-10E5-4C84-BA79-71CFD73A2BE2}">
   <ds:schemaRefs>
     <ds:schemaRef ds:uri="http://schemas.openxmlformats.org/officeDocument/2006/bibliography"/>
   </ds:schemaRefs>

</xml_diff>